<commit_message>
Agrega total de registros en las fuentes de datos
</commit_message>
<xml_diff>
--- a/Documentacion/Entregables/Fuentes de Datos.docx
+++ b/Documentacion/Entregables/Fuentes de Datos.docx
@@ -623,25 +623,7 @@
           <w:szCs w:val="22"/>
           <w:lang w:val="es-CO"/>
         </w:rPr>
-        <w:t>20230</w:t>
-      </w:r>
-      <w:r>
-        <w:rPr>
-          <w:rFonts w:ascii="Arial" w:hAnsi="Arial" w:cs="Arial"/>
-          <w:sz w:val="22"/>
-          <w:szCs w:val="22"/>
-          <w:lang w:val="es-CO"/>
-        </w:rPr>
-        <w:t>6</w:t>
-      </w:r>
-      <w:r>
-        <w:rPr>
-          <w:rFonts w:ascii="Arial" w:hAnsi="Arial" w:cs="Arial"/>
-          <w:sz w:val="22"/>
-          <w:szCs w:val="22"/>
-          <w:lang w:val="es-CO"/>
-        </w:rPr>
-        <w:t>-divvy-tripdata.csv</w:t>
+        <w:t>202306-divvy-tripdata.csv</w:t>
       </w:r>
     </w:p>
     <w:p>
@@ -666,25 +648,7 @@
           <w:lang w:val="es-CO"/>
         </w:rPr>
         <w:lastRenderedPageBreak/>
-        <w:t>20230</w:t>
-      </w:r>
-      <w:r>
-        <w:rPr>
-          <w:rFonts w:ascii="Arial" w:hAnsi="Arial" w:cs="Arial"/>
-          <w:sz w:val="22"/>
-          <w:szCs w:val="22"/>
-          <w:lang w:val="es-CO"/>
-        </w:rPr>
-        <w:t>7</w:t>
-      </w:r>
-      <w:r>
-        <w:rPr>
-          <w:rFonts w:ascii="Arial" w:hAnsi="Arial" w:cs="Arial"/>
-          <w:sz w:val="22"/>
-          <w:szCs w:val="22"/>
-          <w:lang w:val="es-CO"/>
-        </w:rPr>
-        <w:t>-divvy-tripdata.csv</w:t>
+        <w:t>202307-divvy-tripdata.csv</w:t>
       </w:r>
     </w:p>
     <w:p>
@@ -708,25 +672,7 @@
           <w:szCs w:val="22"/>
           <w:lang w:val="es-CO"/>
         </w:rPr>
-        <w:t>20230</w:t>
-      </w:r>
-      <w:r>
-        <w:rPr>
-          <w:rFonts w:ascii="Arial" w:hAnsi="Arial" w:cs="Arial"/>
-          <w:sz w:val="22"/>
-          <w:szCs w:val="22"/>
-          <w:lang w:val="es-CO"/>
-        </w:rPr>
-        <w:t>8</w:t>
-      </w:r>
-      <w:r>
-        <w:rPr>
-          <w:rFonts w:ascii="Arial" w:hAnsi="Arial" w:cs="Arial"/>
-          <w:sz w:val="22"/>
-          <w:szCs w:val="22"/>
-          <w:lang w:val="es-CO"/>
-        </w:rPr>
-        <w:t>-divvy-tripdata.csv</w:t>
+        <w:t>202308-divvy-tripdata.csv</w:t>
       </w:r>
     </w:p>
     <w:p>
@@ -750,25 +696,7 @@
           <w:szCs w:val="22"/>
           <w:lang w:val="es-CO"/>
         </w:rPr>
-        <w:t>20230</w:t>
-      </w:r>
-      <w:r>
-        <w:rPr>
-          <w:rFonts w:ascii="Arial" w:hAnsi="Arial" w:cs="Arial"/>
-          <w:sz w:val="22"/>
-          <w:szCs w:val="22"/>
-          <w:lang w:val="es-CO"/>
-        </w:rPr>
-        <w:t>9</w:t>
-      </w:r>
-      <w:r>
-        <w:rPr>
-          <w:rFonts w:ascii="Arial" w:hAnsi="Arial" w:cs="Arial"/>
-          <w:sz w:val="22"/>
-          <w:szCs w:val="22"/>
-          <w:lang w:val="es-CO"/>
-        </w:rPr>
-        <w:t>-divvy-tripdata.csv</w:t>
+        <w:t>202309-divvy-tripdata.csv</w:t>
       </w:r>
     </w:p>
     <w:p>
@@ -792,25 +720,7 @@
           <w:szCs w:val="22"/>
           <w:lang w:val="es-CO"/>
         </w:rPr>
-        <w:t>2023</w:t>
-      </w:r>
-      <w:r>
-        <w:rPr>
-          <w:rFonts w:ascii="Arial" w:hAnsi="Arial" w:cs="Arial"/>
-          <w:sz w:val="22"/>
-          <w:szCs w:val="22"/>
-          <w:lang w:val="es-CO"/>
-        </w:rPr>
-        <w:t>10</w:t>
-      </w:r>
-      <w:r>
-        <w:rPr>
-          <w:rFonts w:ascii="Arial" w:hAnsi="Arial" w:cs="Arial"/>
-          <w:sz w:val="22"/>
-          <w:szCs w:val="22"/>
-          <w:lang w:val="es-CO"/>
-        </w:rPr>
-        <w:t>-divvy-tripdata.csv</w:t>
+        <w:t>202310-divvy-tripdata.csv</w:t>
       </w:r>
     </w:p>
     <w:p>
@@ -834,25 +744,7 @@
           <w:szCs w:val="22"/>
           <w:lang w:val="es-CO"/>
         </w:rPr>
-        <w:t>2023</w:t>
-      </w:r>
-      <w:r>
-        <w:rPr>
-          <w:rFonts w:ascii="Arial" w:hAnsi="Arial" w:cs="Arial"/>
-          <w:sz w:val="22"/>
-          <w:szCs w:val="22"/>
-          <w:lang w:val="es-CO"/>
-        </w:rPr>
-        <w:t>11</w:t>
-      </w:r>
-      <w:r>
-        <w:rPr>
-          <w:rFonts w:ascii="Arial" w:hAnsi="Arial" w:cs="Arial"/>
-          <w:sz w:val="22"/>
-          <w:szCs w:val="22"/>
-          <w:lang w:val="es-CO"/>
-        </w:rPr>
-        <w:t>-divvy-tripdata.csv</w:t>
+        <w:t>202311-divvy-tripdata.csv</w:t>
       </w:r>
     </w:p>
     <w:p>
@@ -876,25 +768,7 @@
           <w:szCs w:val="22"/>
           <w:lang w:val="es-CO"/>
         </w:rPr>
-        <w:t>2023</w:t>
-      </w:r>
-      <w:r>
-        <w:rPr>
-          <w:rFonts w:ascii="Arial" w:hAnsi="Arial" w:cs="Arial"/>
-          <w:sz w:val="22"/>
-          <w:szCs w:val="22"/>
-          <w:lang w:val="es-CO"/>
-        </w:rPr>
-        <w:t>12</w:t>
-      </w:r>
-      <w:r>
-        <w:rPr>
-          <w:rFonts w:ascii="Arial" w:hAnsi="Arial" w:cs="Arial"/>
-          <w:sz w:val="22"/>
-          <w:szCs w:val="22"/>
-          <w:lang w:val="es-CO"/>
-        </w:rPr>
-        <w:t>-divvy-tripdata.csv</w:t>
+        <w:t>202312-divvy-tripdata.csv</w:t>
       </w:r>
     </w:p>
     <w:p>
@@ -918,25 +792,7 @@
           <w:szCs w:val="22"/>
           <w:lang w:val="es-CO"/>
         </w:rPr>
-        <w:t>202</w:t>
-      </w:r>
-      <w:r>
-        <w:rPr>
-          <w:rFonts w:ascii="Arial" w:hAnsi="Arial" w:cs="Arial"/>
-          <w:sz w:val="22"/>
-          <w:szCs w:val="22"/>
-          <w:lang w:val="es-CO"/>
-        </w:rPr>
-        <w:t>401</w:t>
-      </w:r>
-      <w:r>
-        <w:rPr>
-          <w:rFonts w:ascii="Arial" w:hAnsi="Arial" w:cs="Arial"/>
-          <w:sz w:val="22"/>
-          <w:szCs w:val="22"/>
-          <w:lang w:val="es-CO"/>
-        </w:rPr>
-        <w:t>-divvy-tripdata.csv</w:t>
+        <w:t>202401-divvy-tripdata.csv</w:t>
       </w:r>
     </w:p>
     <w:p>
@@ -960,25 +816,7 @@
           <w:szCs w:val="22"/>
           <w:lang w:val="es-CO"/>
         </w:rPr>
-        <w:t>20240</w:t>
-      </w:r>
-      <w:r>
-        <w:rPr>
-          <w:rFonts w:ascii="Arial" w:hAnsi="Arial" w:cs="Arial"/>
-          <w:sz w:val="22"/>
-          <w:szCs w:val="22"/>
-          <w:lang w:val="es-CO"/>
-        </w:rPr>
-        <w:t>2</w:t>
-      </w:r>
-      <w:r>
-        <w:rPr>
-          <w:rFonts w:ascii="Arial" w:hAnsi="Arial" w:cs="Arial"/>
-          <w:sz w:val="22"/>
-          <w:szCs w:val="22"/>
-          <w:lang w:val="es-CO"/>
-        </w:rPr>
-        <w:t>-divvy-tripdata.csv</w:t>
+        <w:t>202402-divvy-tripdata.csv</w:t>
       </w:r>
     </w:p>
     <w:p>
@@ -1002,25 +840,7 @@
           <w:szCs w:val="22"/>
           <w:lang w:val="es-CO"/>
         </w:rPr>
-        <w:t>20240</w:t>
-      </w:r>
-      <w:r>
-        <w:rPr>
-          <w:rFonts w:ascii="Arial" w:hAnsi="Arial" w:cs="Arial"/>
-          <w:sz w:val="22"/>
-          <w:szCs w:val="22"/>
-          <w:lang w:val="es-CO"/>
-        </w:rPr>
-        <w:t>3</w:t>
-      </w:r>
-      <w:r>
-        <w:rPr>
-          <w:rFonts w:ascii="Arial" w:hAnsi="Arial" w:cs="Arial"/>
-          <w:sz w:val="22"/>
-          <w:szCs w:val="22"/>
-          <w:lang w:val="es-CO"/>
-        </w:rPr>
-        <w:t>-divvy-tripdata.csv</w:t>
+        <w:t>202403-divvy-tripdata.csv</w:t>
       </w:r>
     </w:p>
     <w:p>
@@ -1044,25 +864,7 @@
           <w:szCs w:val="22"/>
           <w:lang w:val="es-CO"/>
         </w:rPr>
-        <w:t>20240</w:t>
-      </w:r>
-      <w:r>
-        <w:rPr>
-          <w:rFonts w:ascii="Arial" w:hAnsi="Arial" w:cs="Arial"/>
-          <w:sz w:val="22"/>
-          <w:szCs w:val="22"/>
-          <w:lang w:val="es-CO"/>
-        </w:rPr>
-        <w:t>4</w:t>
-      </w:r>
-      <w:r>
-        <w:rPr>
-          <w:rFonts w:ascii="Arial" w:hAnsi="Arial" w:cs="Arial"/>
-          <w:sz w:val="22"/>
-          <w:szCs w:val="22"/>
-          <w:lang w:val="es-CO"/>
-        </w:rPr>
-        <w:t>-divvy-tripdata.csv</w:t>
+        <w:t>202404-divvy-tripdata.csv</w:t>
       </w:r>
     </w:p>
     <w:p>
@@ -1086,25 +888,7 @@
           <w:szCs w:val="22"/>
           <w:lang w:val="es-CO"/>
         </w:rPr>
-        <w:t>20240</w:t>
-      </w:r>
-      <w:r>
-        <w:rPr>
-          <w:rFonts w:ascii="Arial" w:hAnsi="Arial" w:cs="Arial"/>
-          <w:sz w:val="22"/>
-          <w:szCs w:val="22"/>
-          <w:lang w:val="es-CO"/>
-        </w:rPr>
-        <w:t>5</w:t>
-      </w:r>
-      <w:r>
-        <w:rPr>
-          <w:rFonts w:ascii="Arial" w:hAnsi="Arial" w:cs="Arial"/>
-          <w:sz w:val="22"/>
-          <w:szCs w:val="22"/>
-          <w:lang w:val="es-CO"/>
-        </w:rPr>
-        <w:t>-divvy-tripdata.csv</w:t>
+        <w:t>202405-divvy-tripdata.csv</w:t>
       </w:r>
     </w:p>
     <w:p>
@@ -2976,16 +2760,7 @@
                 <w:szCs w:val="22"/>
                 <w:lang w:val="es-CO"/>
               </w:rPr>
-              <w:t>40</w:t>
-            </w:r>
-            <w:r>
-              <w:rPr>
-                <w:rFonts w:ascii="Arial" w:hAnsi="Arial" w:cs="Arial"/>
-                <w:sz w:val="22"/>
-                <w:szCs w:val="22"/>
-                <w:lang w:val="es-CO"/>
-              </w:rPr>
-              <w:t>2</w:t>
+              <w:t>402</w:t>
             </w:r>
             <w:r>
               <w:rPr>
@@ -3113,16 +2888,7 @@
                 <w:szCs w:val="22"/>
                 <w:lang w:val="es-CO"/>
               </w:rPr>
-              <w:t>40</w:t>
-            </w:r>
-            <w:r>
-              <w:rPr>
-                <w:rFonts w:ascii="Arial" w:hAnsi="Arial" w:cs="Arial"/>
-                <w:sz w:val="22"/>
-                <w:szCs w:val="22"/>
-                <w:lang w:val="es-CO"/>
-              </w:rPr>
-              <w:t>3</w:t>
+              <w:t>403</w:t>
             </w:r>
             <w:r>
               <w:rPr>
@@ -3250,16 +3016,7 @@
                 <w:szCs w:val="22"/>
                 <w:lang w:val="es-CO"/>
               </w:rPr>
-              <w:t>40</w:t>
-            </w:r>
-            <w:r>
-              <w:rPr>
-                <w:rFonts w:ascii="Arial" w:hAnsi="Arial" w:cs="Arial"/>
-                <w:sz w:val="22"/>
-                <w:szCs w:val="22"/>
-                <w:lang w:val="es-CO"/>
-              </w:rPr>
-              <w:t>4</w:t>
+              <w:t>404</w:t>
             </w:r>
             <w:r>
               <w:rPr>
@@ -3387,16 +3144,7 @@
                 <w:szCs w:val="22"/>
                 <w:lang w:val="es-CO"/>
               </w:rPr>
-              <w:t>40</w:t>
-            </w:r>
-            <w:r>
-              <w:rPr>
-                <w:rFonts w:ascii="Arial" w:hAnsi="Arial" w:cs="Arial"/>
-                <w:sz w:val="22"/>
-                <w:szCs w:val="22"/>
-                <w:lang w:val="es-CO"/>
-              </w:rPr>
-              <w:t>5</w:t>
+              <w:t>405</w:t>
             </w:r>
             <w:r>
               <w:rPr>
@@ -3490,6 +3238,86 @@
                 <w:lang w:val="es-CO"/>
               </w:rPr>
               <w:t>609494</w:t>
+            </w:r>
+          </w:p>
+        </w:tc>
+      </w:tr>
+      <w:tr>
+        <w:tc>
+          <w:tcPr>
+            <w:tcW w:w="2137" w:type="dxa"/>
+          </w:tcPr>
+          <w:p>
+            <w:pPr>
+              <w:rPr>
+                <w:rFonts w:ascii="Arial" w:hAnsi="Arial" w:cs="Arial"/>
+                <w:sz w:val="22"/>
+                <w:szCs w:val="22"/>
+                <w:lang w:val="es-CO"/>
+              </w:rPr>
+            </w:pPr>
+            <w:r>
+              <w:rPr>
+                <w:rFonts w:ascii="Arial" w:hAnsi="Arial" w:cs="Arial"/>
+                <w:sz w:val="22"/>
+                <w:szCs w:val="22"/>
+                <w:lang w:val="es-CO"/>
+              </w:rPr>
+              <w:t>Total</w:t>
+            </w:r>
+          </w:p>
+        </w:tc>
+        <w:tc>
+          <w:tcPr>
+            <w:tcW w:w="2131" w:type="dxa"/>
+          </w:tcPr>
+          <w:p>
+            <w:pPr>
+              <w:rPr>
+                <w:rFonts w:ascii="Arial" w:hAnsi="Arial" w:cs="Arial"/>
+                <w:sz w:val="22"/>
+                <w:szCs w:val="22"/>
+                <w:lang w:val="es-CO"/>
+              </w:rPr>
+            </w:pPr>
+          </w:p>
+        </w:tc>
+        <w:tc>
+          <w:tcPr>
+            <w:tcW w:w="2113" w:type="dxa"/>
+          </w:tcPr>
+          <w:p>
+            <w:pPr>
+              <w:rPr>
+                <w:rFonts w:ascii="Arial" w:hAnsi="Arial" w:cs="Arial"/>
+                <w:sz w:val="22"/>
+                <w:szCs w:val="22"/>
+                <w:lang w:val="es-CO"/>
+              </w:rPr>
+            </w:pPr>
+          </w:p>
+        </w:tc>
+        <w:tc>
+          <w:tcPr>
+            <w:tcW w:w="2087" w:type="dxa"/>
+          </w:tcPr>
+          <w:p>
+            <w:pPr>
+              <w:rPr>
+                <w:rFonts w:ascii="Arial" w:hAnsi="Arial" w:cs="Arial"/>
+                <w:sz w:val="22"/>
+                <w:szCs w:val="22"/>
+                <w:lang w:val="es-CO"/>
+              </w:rPr>
+            </w:pPr>
+            <w:r>
+              <w:rPr>
+                <w:rFonts w:ascii="Arial" w:hAnsi="Arial" w:cs="Arial"/>
+                <w:sz w:val="22"/>
+                <w:szCs w:val="22"/>
+                <w:lang w:val="es-CO"/>
+              </w:rPr>
+              <w:t>6348118</w:t>
             </w:r>
           </w:p>
         </w:tc>
@@ -3578,18 +3406,7 @@
           <w:szCs w:val="22"/>
           <w:lang w:val="es-CO"/>
         </w:rPr>
-        <w:t xml:space="preserve"> Project/Data/</w:t>
-      </w:r>
-      <w:r>
-        <w:rPr>
-          <w:rFonts w:ascii="Arial" w:hAnsi="Arial" w:cs="Arial"/>
-          <w:i/>
-          <w:iCs/>
-          <w:sz w:val="22"/>
-          <w:szCs w:val="22"/>
-          <w:lang w:val="es-CO"/>
-        </w:rPr>
-        <w:t>Preparados</w:t>
+        <w:t xml:space="preserve"> Project/Data/Preparados</w:t>
       </w:r>
     </w:p>
     <w:p>

</xml_diff>

<commit_message>
Corrige la cantidad de archivos fuente a tener en cuenta
</commit_message>
<xml_diff>
--- a/Documentacion/Entregables/Fuentes de Datos.docx
+++ b/Documentacion/Entregables/Fuentes de Datos.docx
@@ -192,92 +192,15 @@
           <w:szCs w:val="22"/>
           <w:lang w:val="es-CO"/>
         </w:rPr>
-        <w:t xml:space="preserve">Los datos serán proporcionados por </w:t>
-      </w:r>
-      <w:proofErr w:type="spellStart"/>
-      <w:r>
-        <w:rPr>
-          <w:rFonts w:ascii="Arial" w:hAnsi="Arial" w:cs="Arial"/>
-          <w:sz w:val="22"/>
-          <w:szCs w:val="22"/>
-          <w:lang w:val="es-CO"/>
-        </w:rPr>
-        <w:t>Motivate</w:t>
-      </w:r>
-      <w:proofErr w:type="spellEnd"/>
-      <w:r>
-        <w:rPr>
-          <w:rFonts w:ascii="Arial" w:hAnsi="Arial" w:cs="Arial"/>
-          <w:sz w:val="22"/>
-          <w:szCs w:val="22"/>
-          <w:lang w:val="es-CO"/>
-        </w:rPr>
-        <w:t xml:space="preserve"> International Inc. en el enlace </w:t>
+        <w:t xml:space="preserve">Los datos serán proporcionados por Motivate International Inc. en el enlace </w:t>
       </w:r>
       <w:hyperlink r:id="rId5" w:history="1">
-        <w:proofErr w:type="spellStart"/>
         <w:r>
           <w:rPr>
             <w:rStyle w:val="Hipervnculo"/>
             <w:lang w:val="es-CO"/>
           </w:rPr>
-          <w:t>Index</w:t>
-        </w:r>
-        <w:proofErr w:type="spellEnd"/>
-        <w:r>
-          <w:rPr>
-            <w:rStyle w:val="Hipervnculo"/>
-            <w:lang w:val="es-CO"/>
-          </w:rPr>
-          <w:t xml:space="preserve"> </w:t>
-        </w:r>
-        <w:proofErr w:type="spellStart"/>
-        <w:r>
-          <w:rPr>
-            <w:rStyle w:val="Hipervnculo"/>
-            <w:lang w:val="es-CO"/>
-          </w:rPr>
-          <w:t>of</w:t>
-        </w:r>
-        <w:proofErr w:type="spellEnd"/>
-        <w:r>
-          <w:rPr>
-            <w:rStyle w:val="Hipervnculo"/>
-            <w:lang w:val="es-CO"/>
-          </w:rPr>
-          <w:t xml:space="preserve"> </w:t>
-        </w:r>
-        <w:proofErr w:type="spellStart"/>
-        <w:r>
-          <w:rPr>
-            <w:rStyle w:val="Hipervnculo"/>
-            <w:lang w:val="es-CO"/>
-          </w:rPr>
-          <w:t>bucket</w:t>
-        </w:r>
-        <w:proofErr w:type="spellEnd"/>
-        <w:r>
-          <w:rPr>
-            <w:rStyle w:val="Hipervnculo"/>
-            <w:lang w:val="es-CO"/>
-          </w:rPr>
-          <w:t xml:space="preserve"> "</w:t>
-        </w:r>
-        <w:proofErr w:type="spellStart"/>
-        <w:r>
-          <w:rPr>
-            <w:rStyle w:val="Hipervnculo"/>
-            <w:lang w:val="es-CO"/>
-          </w:rPr>
-          <w:t>divvy-tripdata</w:t>
-        </w:r>
-        <w:proofErr w:type="spellEnd"/>
-        <w:r>
-          <w:rPr>
-            <w:rStyle w:val="Hipervnculo"/>
-            <w:lang w:val="es-CO"/>
-          </w:rPr>
-          <w:t>"</w:t>
+          <w:t>Index of bucket "divvy-tripdata"</w:t>
         </w:r>
       </w:hyperlink>
       <w:r>
@@ -303,35 +226,7 @@
         <w:rPr>
           <w:lang w:val="es-CO"/>
         </w:rPr>
-        <w:t>En el sitio de descarga, se buscan los archivos comprimidos con la convención de nombre “aaaamm-divvy-tripdata.zip”, cada comprimido contiene un archivo .</w:t>
-      </w:r>
-      <w:proofErr w:type="spellStart"/>
-      <w:r>
-        <w:rPr>
-          <w:lang w:val="es-CO"/>
-        </w:rPr>
-        <w:t>csv</w:t>
-      </w:r>
-      <w:proofErr w:type="spellEnd"/>
-      <w:r>
-        <w:rPr>
-          <w:lang w:val="es-CO"/>
-        </w:rPr>
-        <w:t xml:space="preserve"> y una carpeta con archivos para macOS, en este caso se usarán los .</w:t>
-      </w:r>
-      <w:proofErr w:type="spellStart"/>
-      <w:r>
-        <w:rPr>
-          <w:lang w:val="es-CO"/>
-        </w:rPr>
-        <w:t>csv</w:t>
-      </w:r>
-      <w:proofErr w:type="spellEnd"/>
-      <w:r>
-        <w:rPr>
-          <w:lang w:val="es-CO"/>
-        </w:rPr>
-        <w:t>, cada comprimido corresponde a la información de viajes de un solo mes.</w:t>
+        <w:t>En el sitio de descarga, se buscan los archivos comprimidos con la convención de nombre “aaaamm-divvy-tripdata.zip”, cada comprimido contiene un archivo .csv y una carpeta con archivos para macOS, en este caso se usarán los .csv, cada comprimido corresponde a la información de viajes de un solo mes.</w:t>
       </w:r>
     </w:p>
     <w:p>
@@ -349,7 +244,6 @@
           <w:bCs/>
         </w:rPr>
       </w:pPr>
-      <w:proofErr w:type="spellStart"/>
       <w:r>
         <w:rPr>
           <w:rFonts w:ascii="Arial" w:hAnsi="Arial" w:cs="Arial"/>
@@ -358,7 +252,6 @@
         </w:rPr>
         <w:t>Licencia</w:t>
       </w:r>
-      <w:proofErr w:type="spellEnd"/>
     </w:p>
     <w:p>
       <w:hyperlink r:id="rId6" w:history="1">
@@ -434,7 +327,25 @@
           <w:szCs w:val="22"/>
           <w:lang w:val="es-CO"/>
         </w:rPr>
-        <w:t>Se utilizarán los registros de los últimos 12 meses, que, para efectos de este proyecto, serán los registros desde mayo de 2023 hasta mayo de 2024.</w:t>
+        <w:t xml:space="preserve">Se utilizarán los registros de los últimos 12 meses, que, para efectos de este proyecto, serán los registros desde </w:t>
+      </w:r>
+      <w:r>
+        <w:rPr>
+          <w:rFonts w:ascii="Arial" w:hAnsi="Arial" w:cs="Arial"/>
+          <w:sz w:val="22"/>
+          <w:szCs w:val="22"/>
+          <w:lang w:val="es-CO"/>
+        </w:rPr>
+        <w:t>junio</w:t>
+      </w:r>
+      <w:r>
+        <w:rPr>
+          <w:rFonts w:ascii="Arial" w:hAnsi="Arial" w:cs="Arial"/>
+          <w:sz w:val="22"/>
+          <w:szCs w:val="22"/>
+          <w:lang w:val="es-CO"/>
+        </w:rPr>
+        <w:t xml:space="preserve"> de 2023 hasta mayo de 2024.</w:t>
       </w:r>
     </w:p>
     <w:p>
@@ -486,7 +397,6 @@
         </w:rPr>
         <w:t xml:space="preserve">Los archivos fuente estarán en la ruta </w:t>
       </w:r>
-      <w:proofErr w:type="spellStart"/>
       <w:r>
         <w:rPr>
           <w:rFonts w:ascii="Arial" w:hAnsi="Arial" w:cs="Arial"/>
@@ -496,19 +406,7 @@
           <w:szCs w:val="22"/>
           <w:lang w:val="es-CO"/>
         </w:rPr>
-        <w:t>Capstone</w:t>
-      </w:r>
-      <w:proofErr w:type="spellEnd"/>
-      <w:r>
-        <w:rPr>
-          <w:rFonts w:ascii="Arial" w:hAnsi="Arial" w:cs="Arial"/>
-          <w:i/>
-          <w:iCs/>
-          <w:sz w:val="22"/>
-          <w:szCs w:val="22"/>
-          <w:lang w:val="es-CO"/>
-        </w:rPr>
-        <w:t xml:space="preserve"> Project/Data</w:t>
+        <w:t>Capstone Project/Data</w:t>
       </w:r>
       <w:r>
         <w:rPr>
@@ -599,7 +497,7 @@
           <w:szCs w:val="22"/>
           <w:lang w:val="es-CO"/>
         </w:rPr>
-        <w:t>202305-divvy-tripdata.csv</w:t>
+        <w:t>202306-divvy-tripdata.csv</w:t>
       </w:r>
     </w:p>
     <w:p>
@@ -623,7 +521,7 @@
           <w:szCs w:val="22"/>
           <w:lang w:val="es-CO"/>
         </w:rPr>
-        <w:t>202306-divvy-tripdata.csv</w:t>
+        <w:t>202307-divvy-tripdata.csv</w:t>
       </w:r>
     </w:p>
     <w:p>
@@ -648,7 +546,7 @@
           <w:lang w:val="es-CO"/>
         </w:rPr>
         <w:lastRenderedPageBreak/>
-        <w:t>202307-divvy-tripdata.csv</w:t>
+        <w:t>202308-divvy-tripdata.csv</w:t>
       </w:r>
     </w:p>
     <w:p>
@@ -672,7 +570,7 @@
           <w:szCs w:val="22"/>
           <w:lang w:val="es-CO"/>
         </w:rPr>
-        <w:t>202308-divvy-tripdata.csv</w:t>
+        <w:t>202309-divvy-tripdata.csv</w:t>
       </w:r>
     </w:p>
     <w:p>
@@ -696,7 +594,7 @@
           <w:szCs w:val="22"/>
           <w:lang w:val="es-CO"/>
         </w:rPr>
-        <w:t>202309-divvy-tripdata.csv</w:t>
+        <w:t>202310-divvy-tripdata.csv</w:t>
       </w:r>
     </w:p>
     <w:p>
@@ -720,7 +618,7 @@
           <w:szCs w:val="22"/>
           <w:lang w:val="es-CO"/>
         </w:rPr>
-        <w:t>202310-divvy-tripdata.csv</w:t>
+        <w:t>202311-divvy-tripdata.csv</w:t>
       </w:r>
     </w:p>
     <w:p>
@@ -744,7 +642,7 @@
           <w:szCs w:val="22"/>
           <w:lang w:val="es-CO"/>
         </w:rPr>
-        <w:t>202311-divvy-tripdata.csv</w:t>
+        <w:t>202312-divvy-tripdata.csv</w:t>
       </w:r>
     </w:p>
     <w:p>
@@ -768,7 +666,7 @@
           <w:szCs w:val="22"/>
           <w:lang w:val="es-CO"/>
         </w:rPr>
-        <w:t>202312-divvy-tripdata.csv</w:t>
+        <w:t>202401-divvy-tripdata.csv</w:t>
       </w:r>
     </w:p>
     <w:p>
@@ -792,7 +690,7 @@
           <w:szCs w:val="22"/>
           <w:lang w:val="es-CO"/>
         </w:rPr>
-        <w:t>202401-divvy-tripdata.csv</w:t>
+        <w:t>202402-divvy-tripdata.csv</w:t>
       </w:r>
     </w:p>
     <w:p>
@@ -816,7 +714,7 @@
           <w:szCs w:val="22"/>
           <w:lang w:val="es-CO"/>
         </w:rPr>
-        <w:t>202402-divvy-tripdata.csv</w:t>
+        <w:t>202403-divvy-tripdata.csv</w:t>
       </w:r>
     </w:p>
     <w:p>
@@ -840,7 +738,7 @@
           <w:szCs w:val="22"/>
           <w:lang w:val="es-CO"/>
         </w:rPr>
-        <w:t>202403-divvy-tripdata.csv</w:t>
+        <w:t>202404-divvy-tripdata.csv</w:t>
       </w:r>
     </w:p>
     <w:p>
@@ -864,30 +762,6 @@
           <w:szCs w:val="22"/>
           <w:lang w:val="es-CO"/>
         </w:rPr>
-        <w:t>202404-divvy-tripdata.csv</w:t>
-      </w:r>
-    </w:p>
-    <w:p>
-      <w:pPr>
-        <w:pStyle w:val="Prrafodelista"/>
-        <w:numPr>
-          <w:ilvl w:val="0"/>
-          <w:numId w:val="1"/>
-        </w:numPr>
-        <w:rPr>
-          <w:rFonts w:ascii="Arial" w:hAnsi="Arial" w:cs="Arial"/>
-          <w:sz w:val="22"/>
-          <w:szCs w:val="22"/>
-          <w:lang w:val="es-CO"/>
-        </w:rPr>
-      </w:pPr>
-      <w:r>
-        <w:rPr>
-          <w:rFonts w:ascii="Arial" w:hAnsi="Arial" w:cs="Arial"/>
-          <w:sz w:val="22"/>
-          <w:szCs w:val="22"/>
-          <w:lang w:val="es-CO"/>
-        </w:rPr>
         <w:t>202405-divvy-tripdata.csv</w:t>
       </w:r>
     </w:p>
@@ -954,21 +828,12 @@
           <w:lang w:val="es-CO"/>
         </w:rPr>
       </w:pPr>
-      <w:proofErr w:type="spellStart"/>
-      <w:r>
-        <w:rPr>
-          <w:rFonts w:ascii="Arial" w:hAnsi="Arial" w:cs="Arial"/>
-          <w:lang w:val="es-CO"/>
-        </w:rPr>
-        <w:t>ride_id</w:t>
-      </w:r>
-      <w:proofErr w:type="spellEnd"/>
-      <w:r>
-        <w:rPr>
-          <w:rFonts w:ascii="Arial" w:hAnsi="Arial" w:cs="Arial"/>
-          <w:lang w:val="es-CO"/>
-        </w:rPr>
-        <w:t xml:space="preserve"> (texto): Identificador único del viaje.</w:t>
+      <w:r>
+        <w:rPr>
+          <w:rFonts w:ascii="Arial" w:hAnsi="Arial" w:cs="Arial"/>
+          <w:lang w:val="es-CO"/>
+        </w:rPr>
+        <w:t>ride_id (texto): Identificador único del viaje.</w:t>
       </w:r>
     </w:p>
     <w:p>
@@ -983,21 +848,12 @@
           <w:lang w:val="es-CO"/>
         </w:rPr>
       </w:pPr>
-      <w:proofErr w:type="spellStart"/>
-      <w:r>
-        <w:rPr>
-          <w:rFonts w:ascii="Arial" w:hAnsi="Arial" w:cs="Arial"/>
-          <w:lang w:val="es-CO"/>
-        </w:rPr>
-        <w:t>rideable_type</w:t>
-      </w:r>
-      <w:proofErr w:type="spellEnd"/>
-      <w:r>
-        <w:rPr>
-          <w:rFonts w:ascii="Arial" w:hAnsi="Arial" w:cs="Arial"/>
-          <w:lang w:val="es-CO"/>
-        </w:rPr>
-        <w:t xml:space="preserve"> (texto): Tipo de bicicleta.</w:t>
+      <w:r>
+        <w:rPr>
+          <w:rFonts w:ascii="Arial" w:hAnsi="Arial" w:cs="Arial"/>
+          <w:lang w:val="es-CO"/>
+        </w:rPr>
+        <w:t>rideable_type (texto): Tipo de bicicleta.</w:t>
       </w:r>
     </w:p>
     <w:p>
@@ -1012,21 +868,12 @@
           <w:lang w:val="es-CO"/>
         </w:rPr>
       </w:pPr>
-      <w:proofErr w:type="spellStart"/>
-      <w:r>
-        <w:rPr>
-          <w:rFonts w:ascii="Arial" w:hAnsi="Arial" w:cs="Arial"/>
-          <w:lang w:val="es-CO"/>
-        </w:rPr>
-        <w:t>started_at</w:t>
-      </w:r>
-      <w:proofErr w:type="spellEnd"/>
-      <w:r>
-        <w:rPr>
-          <w:rFonts w:ascii="Arial" w:hAnsi="Arial" w:cs="Arial"/>
-          <w:lang w:val="es-CO"/>
-        </w:rPr>
-        <w:t xml:space="preserve"> (fecha tiempo): Fecha y</w:t>
+      <w:r>
+        <w:rPr>
+          <w:rFonts w:ascii="Arial" w:hAnsi="Arial" w:cs="Arial"/>
+          <w:lang w:val="es-CO"/>
+        </w:rPr>
+        <w:t>started_at (fecha tiempo): Fecha y</w:t>
       </w:r>
       <w:r>
         <w:rPr>
@@ -1048,21 +895,12 @@
           <w:lang w:val="es-CO"/>
         </w:rPr>
       </w:pPr>
-      <w:proofErr w:type="spellStart"/>
-      <w:r>
-        <w:rPr>
-          <w:rFonts w:ascii="Arial" w:hAnsi="Arial" w:cs="Arial"/>
-          <w:lang w:val="es-CO"/>
-        </w:rPr>
-        <w:t>ended_at</w:t>
-      </w:r>
-      <w:proofErr w:type="spellEnd"/>
-      <w:r>
-        <w:rPr>
-          <w:rFonts w:ascii="Arial" w:hAnsi="Arial" w:cs="Arial"/>
-          <w:lang w:val="es-CO"/>
-        </w:rPr>
-        <w:t xml:space="preserve"> (fecha tiempo): Fecha y tiempo del fin del viaje.</w:t>
+      <w:r>
+        <w:rPr>
+          <w:rFonts w:ascii="Arial" w:hAnsi="Arial" w:cs="Arial"/>
+          <w:lang w:val="es-CO"/>
+        </w:rPr>
+        <w:t>ended_at (fecha tiempo): Fecha y tiempo del fin del viaje.</w:t>
       </w:r>
     </w:p>
     <w:p>
@@ -1077,21 +915,12 @@
           <w:lang w:val="es-CO"/>
         </w:rPr>
       </w:pPr>
-      <w:proofErr w:type="spellStart"/>
-      <w:r>
-        <w:rPr>
-          <w:rFonts w:ascii="Arial" w:hAnsi="Arial" w:cs="Arial"/>
-          <w:lang w:val="es-CO"/>
-        </w:rPr>
-        <w:t>start_station_name</w:t>
-      </w:r>
-      <w:proofErr w:type="spellEnd"/>
-      <w:r>
-        <w:rPr>
-          <w:rFonts w:ascii="Arial" w:hAnsi="Arial" w:cs="Arial"/>
-          <w:lang w:val="es-CO"/>
-        </w:rPr>
-        <w:t xml:space="preserve"> (texto): Nombre de la estación donde inició el viaje.</w:t>
+      <w:r>
+        <w:rPr>
+          <w:rFonts w:ascii="Arial" w:hAnsi="Arial" w:cs="Arial"/>
+          <w:lang w:val="es-CO"/>
+        </w:rPr>
+        <w:t>start_station_name (texto): Nombre de la estación donde inició el viaje.</w:t>
       </w:r>
     </w:p>
     <w:p>
@@ -1106,21 +935,12 @@
           <w:lang w:val="es-CO"/>
         </w:rPr>
       </w:pPr>
-      <w:proofErr w:type="spellStart"/>
-      <w:r>
-        <w:rPr>
-          <w:rFonts w:ascii="Arial" w:hAnsi="Arial" w:cs="Arial"/>
-          <w:lang w:val="es-CO"/>
-        </w:rPr>
-        <w:t>start_station_id</w:t>
-      </w:r>
-      <w:proofErr w:type="spellEnd"/>
-      <w:r>
-        <w:rPr>
-          <w:rFonts w:ascii="Arial" w:hAnsi="Arial" w:cs="Arial"/>
-          <w:lang w:val="es-CO"/>
-        </w:rPr>
-        <w:t xml:space="preserve"> (texto): Identificador único de</w:t>
+      <w:r>
+        <w:rPr>
+          <w:rFonts w:ascii="Arial" w:hAnsi="Arial" w:cs="Arial"/>
+          <w:lang w:val="es-CO"/>
+        </w:rPr>
+        <w:t>start_station_id (texto): Identificador único de</w:t>
       </w:r>
       <w:r>
         <w:rPr>
@@ -1142,21 +962,12 @@
           <w:lang w:val="es-CO"/>
         </w:rPr>
       </w:pPr>
-      <w:proofErr w:type="spellStart"/>
-      <w:r>
-        <w:rPr>
-          <w:rFonts w:ascii="Arial" w:hAnsi="Arial" w:cs="Arial"/>
-          <w:lang w:val="es-CO"/>
-        </w:rPr>
-        <w:t>end_station_name</w:t>
-      </w:r>
-      <w:proofErr w:type="spellEnd"/>
-      <w:r>
-        <w:rPr>
-          <w:rFonts w:ascii="Arial" w:hAnsi="Arial" w:cs="Arial"/>
-          <w:lang w:val="es-CO"/>
-        </w:rPr>
-        <w:t xml:space="preserve"> (texto): Nombre de la estación donde terminó el viaje.</w:t>
+      <w:r>
+        <w:rPr>
+          <w:rFonts w:ascii="Arial" w:hAnsi="Arial" w:cs="Arial"/>
+          <w:lang w:val="es-CO"/>
+        </w:rPr>
+        <w:t>end_station_name (texto): Nombre de la estación donde terminó el viaje.</w:t>
       </w:r>
     </w:p>
     <w:p>
@@ -1171,21 +982,12 @@
           <w:lang w:val="es-CO"/>
         </w:rPr>
       </w:pPr>
-      <w:proofErr w:type="spellStart"/>
-      <w:r>
-        <w:rPr>
-          <w:rFonts w:ascii="Arial" w:hAnsi="Arial" w:cs="Arial"/>
-          <w:lang w:val="es-CO"/>
-        </w:rPr>
-        <w:t>end_station_id</w:t>
-      </w:r>
-      <w:proofErr w:type="spellEnd"/>
-      <w:r>
-        <w:rPr>
-          <w:rFonts w:ascii="Arial" w:hAnsi="Arial" w:cs="Arial"/>
-          <w:lang w:val="es-CO"/>
-        </w:rPr>
-        <w:t xml:space="preserve"> (texto): Identificador único de</w:t>
+      <w:r>
+        <w:rPr>
+          <w:rFonts w:ascii="Arial" w:hAnsi="Arial" w:cs="Arial"/>
+          <w:lang w:val="es-CO"/>
+        </w:rPr>
+        <w:t>end_station_id (texto): Identificador único de</w:t>
       </w:r>
       <w:r>
         <w:rPr>
@@ -1207,21 +1009,12 @@
           <w:lang w:val="es-CO"/>
         </w:rPr>
       </w:pPr>
-      <w:proofErr w:type="spellStart"/>
-      <w:r>
-        <w:rPr>
-          <w:rFonts w:ascii="Arial" w:hAnsi="Arial" w:cs="Arial"/>
-          <w:lang w:val="es-CO"/>
-        </w:rPr>
-        <w:t>start_lat</w:t>
-      </w:r>
-      <w:proofErr w:type="spellEnd"/>
-      <w:r>
-        <w:rPr>
-          <w:rFonts w:ascii="Arial" w:hAnsi="Arial" w:cs="Arial"/>
-          <w:lang w:val="es-CO"/>
-        </w:rPr>
-        <w:t xml:space="preserve"> (decimal): Latitud de la ubicación donde inició el viaje.</w:t>
+      <w:r>
+        <w:rPr>
+          <w:rFonts w:ascii="Arial" w:hAnsi="Arial" w:cs="Arial"/>
+          <w:lang w:val="es-CO"/>
+        </w:rPr>
+        <w:t>start_lat (decimal): Latitud de la ubicación donde inició el viaje.</w:t>
       </w:r>
     </w:p>
     <w:p>
@@ -1236,21 +1029,12 @@
           <w:lang w:val="es-CO"/>
         </w:rPr>
       </w:pPr>
-      <w:proofErr w:type="spellStart"/>
-      <w:r>
-        <w:rPr>
-          <w:rFonts w:ascii="Arial" w:hAnsi="Arial" w:cs="Arial"/>
-          <w:lang w:val="es-CO"/>
-        </w:rPr>
-        <w:t>start_lng</w:t>
-      </w:r>
-      <w:proofErr w:type="spellEnd"/>
-      <w:r>
-        <w:rPr>
-          <w:rFonts w:ascii="Arial" w:hAnsi="Arial" w:cs="Arial"/>
-          <w:lang w:val="es-CO"/>
-        </w:rPr>
-        <w:t xml:space="preserve"> (decimal): Longitud de la</w:t>
+      <w:r>
+        <w:rPr>
+          <w:rFonts w:ascii="Arial" w:hAnsi="Arial" w:cs="Arial"/>
+          <w:lang w:val="es-CO"/>
+        </w:rPr>
+        <w:t>start_lng (decimal): Longitud de la</w:t>
       </w:r>
       <w:r>
         <w:rPr>
@@ -1272,21 +1056,12 @@
           <w:lang w:val="es-CO"/>
         </w:rPr>
       </w:pPr>
-      <w:proofErr w:type="spellStart"/>
-      <w:r>
-        <w:rPr>
-          <w:rFonts w:ascii="Arial" w:hAnsi="Arial" w:cs="Arial"/>
-          <w:lang w:val="es-CO"/>
-        </w:rPr>
-        <w:t>end_lat</w:t>
-      </w:r>
-      <w:proofErr w:type="spellEnd"/>
-      <w:r>
-        <w:rPr>
-          <w:rFonts w:ascii="Arial" w:hAnsi="Arial" w:cs="Arial"/>
-          <w:lang w:val="es-CO"/>
-        </w:rPr>
-        <w:t xml:space="preserve"> (decimal): Latitud de la</w:t>
+      <w:r>
+        <w:rPr>
+          <w:rFonts w:ascii="Arial" w:hAnsi="Arial" w:cs="Arial"/>
+          <w:lang w:val="es-CO"/>
+        </w:rPr>
+        <w:t>end_lat (decimal): Latitud de la</w:t>
       </w:r>
       <w:r>
         <w:rPr>
@@ -1308,21 +1083,12 @@
           <w:lang w:val="es-CO"/>
         </w:rPr>
       </w:pPr>
-      <w:proofErr w:type="spellStart"/>
-      <w:r>
-        <w:rPr>
-          <w:rFonts w:ascii="Arial" w:hAnsi="Arial" w:cs="Arial"/>
-          <w:lang w:val="es-CO"/>
-        </w:rPr>
-        <w:t>end_lng</w:t>
-      </w:r>
-      <w:proofErr w:type="spellEnd"/>
-      <w:r>
-        <w:rPr>
-          <w:rFonts w:ascii="Arial" w:hAnsi="Arial" w:cs="Arial"/>
-          <w:lang w:val="es-CO"/>
-        </w:rPr>
-        <w:t xml:space="preserve"> (decimal): Longitud de la ubicación donde terminó el viaje</w:t>
+      <w:r>
+        <w:rPr>
+          <w:rFonts w:ascii="Arial" w:hAnsi="Arial" w:cs="Arial"/>
+          <w:lang w:val="es-CO"/>
+        </w:rPr>
+        <w:t>end_lng (decimal): Longitud de la ubicación donde terminó el viaje</w:t>
       </w:r>
     </w:p>
     <w:p>
@@ -1337,21 +1103,12 @@
           <w:lang w:val="es-CO"/>
         </w:rPr>
       </w:pPr>
-      <w:proofErr w:type="spellStart"/>
-      <w:r>
-        <w:rPr>
-          <w:rFonts w:ascii="Arial" w:hAnsi="Arial" w:cs="Arial"/>
-          <w:lang w:val="es-CO"/>
-        </w:rPr>
-        <w:t>member_casual</w:t>
-      </w:r>
-      <w:proofErr w:type="spellEnd"/>
-      <w:r>
-        <w:rPr>
-          <w:rFonts w:ascii="Arial" w:hAnsi="Arial" w:cs="Arial"/>
-          <w:lang w:val="es-CO"/>
-        </w:rPr>
-        <w:t xml:space="preserve"> (texto): </w:t>
+      <w:r>
+        <w:rPr>
+          <w:rFonts w:ascii="Arial" w:hAnsi="Arial" w:cs="Arial"/>
+          <w:lang w:val="es-CO"/>
+        </w:rPr>
+        <w:t xml:space="preserve">member_casual (texto): </w:t>
       </w:r>
       <w:r>
         <w:rPr>
@@ -1439,7 +1196,6 @@
           <w:bCs/>
           <w:lang w:val="es-CO"/>
         </w:rPr>
-        <w:lastRenderedPageBreak/>
         <w:t>Metadatos</w:t>
       </w:r>
     </w:p>
@@ -1482,6 +1238,7 @@
                 <w:szCs w:val="22"/>
                 <w:lang w:val="es-CO"/>
               </w:rPr>
+              <w:lastRenderedPageBreak/>
               <w:t>Nombre Archivo</w:t>
             </w:r>
           </w:p>
@@ -1617,7 +1374,25 @@
                 <w:szCs w:val="22"/>
                 <w:lang w:val="es-CO"/>
               </w:rPr>
-              <w:t>202305-divvy-tripdata.csv</w:t>
+              <w:t>20230</w:t>
+            </w:r>
+            <w:r>
+              <w:rPr>
+                <w:rFonts w:ascii="Arial" w:hAnsi="Arial" w:cs="Arial"/>
+                <w:sz w:val="22"/>
+                <w:szCs w:val="22"/>
+                <w:lang w:val="es-CO"/>
+              </w:rPr>
+              <w:t>6</w:t>
+            </w:r>
+            <w:r>
+              <w:rPr>
+                <w:rFonts w:ascii="Arial" w:hAnsi="Arial" w:cs="Arial"/>
+                <w:sz w:val="22"/>
+                <w:szCs w:val="22"/>
+                <w:lang w:val="es-CO"/>
+              </w:rPr>
+              <w:t>-divvy-tripdata.csv</w:t>
             </w:r>
           </w:p>
           <w:p>
@@ -1644,7 +1419,6 @@
                 <w:lang w:val="es-CO"/>
               </w:rPr>
             </w:pPr>
-            <w:proofErr w:type="spellStart"/>
             <w:r>
               <w:rPr>
                 <w:rFonts w:ascii="Arial" w:hAnsi="Arial" w:cs="Arial"/>
@@ -1654,7 +1428,6 @@
               </w:rPr>
               <w:t>csv</w:t>
             </w:r>
-            <w:proofErr w:type="spellEnd"/>
           </w:p>
         </w:tc>
         <w:tc>
@@ -1677,7 +1450,7 @@
                 <w:szCs w:val="22"/>
                 <w:lang w:val="es-CO"/>
               </w:rPr>
-              <w:t>116</w:t>
+              <w:t>137</w:t>
             </w:r>
           </w:p>
         </w:tc>
@@ -1701,7 +1474,7 @@
                 <w:szCs w:val="22"/>
                 <w:lang w:val="es-CO"/>
               </w:rPr>
-              <w:t>604828</w:t>
+              <w:t>719619</w:t>
             </w:r>
           </w:p>
         </w:tc>
@@ -1736,7 +1509,7 @@
                 <w:szCs w:val="22"/>
                 <w:lang w:val="es-CO"/>
               </w:rPr>
-              <w:t>6</w:t>
+              <w:t>7</w:t>
             </w:r>
             <w:r>
               <w:rPr>
@@ -1772,7 +1545,6 @@
                 <w:lang w:val="es-CO"/>
               </w:rPr>
             </w:pPr>
-            <w:proofErr w:type="spellStart"/>
             <w:r>
               <w:rPr>
                 <w:rFonts w:ascii="Arial" w:hAnsi="Arial" w:cs="Arial"/>
@@ -1782,7 +1554,6 @@
               </w:rPr>
               <w:t>csv</w:t>
             </w:r>
-            <w:proofErr w:type="spellEnd"/>
           </w:p>
         </w:tc>
         <w:tc>
@@ -1805,7 +1576,7 @@
                 <w:szCs w:val="22"/>
                 <w:lang w:val="es-CO"/>
               </w:rPr>
-              <w:t>137</w:t>
+              <w:t>146</w:t>
             </w:r>
           </w:p>
         </w:tc>
@@ -1829,7 +1600,7 @@
                 <w:szCs w:val="22"/>
                 <w:lang w:val="es-CO"/>
               </w:rPr>
-              <w:t>719619</w:t>
+              <w:t>767651</w:t>
             </w:r>
           </w:p>
         </w:tc>
@@ -1864,7 +1635,7 @@
                 <w:szCs w:val="22"/>
                 <w:lang w:val="es-CO"/>
               </w:rPr>
-              <w:t>7</w:t>
+              <w:t>8</w:t>
             </w:r>
             <w:r>
               <w:rPr>
@@ -1900,7 +1671,6 @@
                 <w:lang w:val="es-CO"/>
               </w:rPr>
             </w:pPr>
-            <w:proofErr w:type="spellStart"/>
             <w:r>
               <w:rPr>
                 <w:rFonts w:ascii="Arial" w:hAnsi="Arial" w:cs="Arial"/>
@@ -1910,7 +1680,6 @@
               </w:rPr>
               <w:t>csv</w:t>
             </w:r>
-            <w:proofErr w:type="spellEnd"/>
           </w:p>
         </w:tc>
         <w:tc>
@@ -1933,7 +1702,7 @@
                 <w:szCs w:val="22"/>
                 <w:lang w:val="es-CO"/>
               </w:rPr>
-              <w:t>146</w:t>
+              <w:t>147</w:t>
             </w:r>
           </w:p>
         </w:tc>
@@ -1957,7 +1726,7 @@
                 <w:szCs w:val="22"/>
                 <w:lang w:val="es-CO"/>
               </w:rPr>
-              <w:t>767651</w:t>
+              <w:t>771694</w:t>
             </w:r>
           </w:p>
         </w:tc>
@@ -1983,16 +1752,16 @@
                 <w:szCs w:val="22"/>
                 <w:lang w:val="es-CO"/>
               </w:rPr>
-              <w:t>20230</w:t>
-            </w:r>
-            <w:r>
-              <w:rPr>
-                <w:rFonts w:ascii="Arial" w:hAnsi="Arial" w:cs="Arial"/>
-                <w:sz w:val="22"/>
-                <w:szCs w:val="22"/>
-                <w:lang w:val="es-CO"/>
-              </w:rPr>
-              <w:t>8</w:t>
+              <w:t>2023</w:t>
+            </w:r>
+            <w:r>
+              <w:rPr>
+                <w:rFonts w:ascii="Arial" w:hAnsi="Arial" w:cs="Arial"/>
+                <w:sz w:val="22"/>
+                <w:szCs w:val="22"/>
+                <w:lang w:val="es-CO"/>
+              </w:rPr>
+              <w:t>09</w:t>
             </w:r>
             <w:r>
               <w:rPr>
@@ -2028,7 +1797,6 @@
                 <w:lang w:val="es-CO"/>
               </w:rPr>
             </w:pPr>
-            <w:proofErr w:type="spellStart"/>
             <w:r>
               <w:rPr>
                 <w:rFonts w:ascii="Arial" w:hAnsi="Arial" w:cs="Arial"/>
@@ -2038,7 +1806,6 @@
               </w:rPr>
               <w:t>csv</w:t>
             </w:r>
-            <w:proofErr w:type="spellEnd"/>
           </w:p>
         </w:tc>
         <w:tc>
@@ -2061,7 +1828,7 @@
                 <w:szCs w:val="22"/>
                 <w:lang w:val="es-CO"/>
               </w:rPr>
-              <w:t>147</w:t>
+              <w:t>127</w:t>
             </w:r>
           </w:p>
         </w:tc>
@@ -2085,7 +1852,7 @@
                 <w:szCs w:val="22"/>
                 <w:lang w:val="es-CO"/>
               </w:rPr>
-              <w:t>771694</w:t>
+              <w:t>666372</w:t>
             </w:r>
           </w:p>
         </w:tc>
@@ -2120,7 +1887,7 @@
                 <w:szCs w:val="22"/>
                 <w:lang w:val="es-CO"/>
               </w:rPr>
-              <w:t>09</w:t>
+              <w:t>10</w:t>
             </w:r>
             <w:r>
               <w:rPr>
@@ -2156,7 +1923,6 @@
                 <w:lang w:val="es-CO"/>
               </w:rPr>
             </w:pPr>
-            <w:proofErr w:type="spellStart"/>
             <w:r>
               <w:rPr>
                 <w:rFonts w:ascii="Arial" w:hAnsi="Arial" w:cs="Arial"/>
@@ -2166,7 +1932,6 @@
               </w:rPr>
               <w:t>csv</w:t>
             </w:r>
-            <w:proofErr w:type="spellEnd"/>
           </w:p>
         </w:tc>
         <w:tc>
@@ -2189,7 +1954,7 @@
                 <w:szCs w:val="22"/>
                 <w:lang w:val="es-CO"/>
               </w:rPr>
-              <w:t>127</w:t>
+              <w:t>102</w:t>
             </w:r>
           </w:p>
         </w:tc>
@@ -2213,7 +1978,7 @@
                 <w:szCs w:val="22"/>
                 <w:lang w:val="es-CO"/>
               </w:rPr>
-              <w:t>666372</w:t>
+              <w:t>537114</w:t>
             </w:r>
           </w:p>
         </w:tc>
@@ -2248,7 +2013,7 @@
                 <w:szCs w:val="22"/>
                 <w:lang w:val="es-CO"/>
               </w:rPr>
-              <w:t>10</w:t>
+              <w:t>11</w:t>
             </w:r>
             <w:r>
               <w:rPr>
@@ -2284,7 +2049,6 @@
                 <w:lang w:val="es-CO"/>
               </w:rPr>
             </w:pPr>
-            <w:proofErr w:type="spellStart"/>
             <w:r>
               <w:rPr>
                 <w:rFonts w:ascii="Arial" w:hAnsi="Arial" w:cs="Arial"/>
@@ -2294,7 +2058,6 @@
               </w:rPr>
               <w:t>csv</w:t>
             </w:r>
-            <w:proofErr w:type="spellEnd"/>
           </w:p>
         </w:tc>
         <w:tc>
@@ -2317,7 +2080,7 @@
                 <w:szCs w:val="22"/>
                 <w:lang w:val="es-CO"/>
               </w:rPr>
-              <w:t>102</w:t>
+              <w:t>69,6</w:t>
             </w:r>
           </w:p>
         </w:tc>
@@ -2341,7 +2104,7 @@
                 <w:szCs w:val="22"/>
                 <w:lang w:val="es-CO"/>
               </w:rPr>
-              <w:t>537114</w:t>
+              <w:t>362519</w:t>
             </w:r>
           </w:p>
         </w:tc>
@@ -2376,7 +2139,7 @@
                 <w:szCs w:val="22"/>
                 <w:lang w:val="es-CO"/>
               </w:rPr>
-              <w:t>11</w:t>
+              <w:t>12</w:t>
             </w:r>
             <w:r>
               <w:rPr>
@@ -2412,7 +2175,6 @@
                 <w:lang w:val="es-CO"/>
               </w:rPr>
             </w:pPr>
-            <w:proofErr w:type="spellStart"/>
             <w:r>
               <w:rPr>
                 <w:rFonts w:ascii="Arial" w:hAnsi="Arial" w:cs="Arial"/>
@@ -2422,7 +2184,6 @@
               </w:rPr>
               <w:t>csv</w:t>
             </w:r>
-            <w:proofErr w:type="spellEnd"/>
           </w:p>
         </w:tc>
         <w:tc>
@@ -2445,7 +2206,7 @@
                 <w:szCs w:val="22"/>
                 <w:lang w:val="es-CO"/>
               </w:rPr>
-              <w:t>69,6</w:t>
+              <w:t>42,9</w:t>
             </w:r>
           </w:p>
         </w:tc>
@@ -2469,7 +2230,7 @@
                 <w:szCs w:val="22"/>
                 <w:lang w:val="es-CO"/>
               </w:rPr>
-              <w:t>362519</w:t>
+              <w:t>224074</w:t>
             </w:r>
           </w:p>
         </w:tc>
@@ -2495,16 +2256,16 @@
                 <w:szCs w:val="22"/>
                 <w:lang w:val="es-CO"/>
               </w:rPr>
-              <w:t>2023</w:t>
-            </w:r>
-            <w:r>
-              <w:rPr>
-                <w:rFonts w:ascii="Arial" w:hAnsi="Arial" w:cs="Arial"/>
-                <w:sz w:val="22"/>
-                <w:szCs w:val="22"/>
-                <w:lang w:val="es-CO"/>
-              </w:rPr>
-              <w:t>12</w:t>
+              <w:t>202</w:t>
+            </w:r>
+            <w:r>
+              <w:rPr>
+                <w:rFonts w:ascii="Arial" w:hAnsi="Arial" w:cs="Arial"/>
+                <w:sz w:val="22"/>
+                <w:szCs w:val="22"/>
+                <w:lang w:val="es-CO"/>
+              </w:rPr>
+              <w:t>401</w:t>
             </w:r>
             <w:r>
               <w:rPr>
@@ -2540,7 +2301,6 @@
                 <w:lang w:val="es-CO"/>
               </w:rPr>
             </w:pPr>
-            <w:proofErr w:type="spellStart"/>
             <w:r>
               <w:rPr>
                 <w:rFonts w:ascii="Arial" w:hAnsi="Arial" w:cs="Arial"/>
@@ -2550,7 +2310,6 @@
               </w:rPr>
               <w:t>csv</w:t>
             </w:r>
-            <w:proofErr w:type="spellEnd"/>
           </w:p>
         </w:tc>
         <w:tc>
@@ -2573,7 +2332,7 @@
                 <w:szCs w:val="22"/>
                 <w:lang w:val="es-CO"/>
               </w:rPr>
-              <w:t>42,9</w:t>
+              <w:t>28</w:t>
             </w:r>
           </w:p>
         </w:tc>
@@ -2597,7 +2356,7 @@
                 <w:szCs w:val="22"/>
                 <w:lang w:val="es-CO"/>
               </w:rPr>
-              <w:t>224074</w:t>
+              <w:t>144874</w:t>
             </w:r>
           </w:p>
         </w:tc>
@@ -2632,7 +2391,7 @@
                 <w:szCs w:val="22"/>
                 <w:lang w:val="es-CO"/>
               </w:rPr>
-              <w:t>401</w:t>
+              <w:t>402</w:t>
             </w:r>
             <w:r>
               <w:rPr>
@@ -2668,7 +2427,6 @@
                 <w:lang w:val="es-CO"/>
               </w:rPr>
             </w:pPr>
-            <w:proofErr w:type="spellStart"/>
             <w:r>
               <w:rPr>
                 <w:rFonts w:ascii="Arial" w:hAnsi="Arial" w:cs="Arial"/>
@@ -2678,7 +2436,6 @@
               </w:rPr>
               <w:t>csv</w:t>
             </w:r>
-            <w:proofErr w:type="spellEnd"/>
           </w:p>
         </w:tc>
         <w:tc>
@@ -2701,7 +2458,7 @@
                 <w:szCs w:val="22"/>
                 <w:lang w:val="es-CO"/>
               </w:rPr>
-              <w:t>28</w:t>
+              <w:t>43,7</w:t>
             </w:r>
           </w:p>
         </w:tc>
@@ -2725,7 +2482,7 @@
                 <w:szCs w:val="22"/>
                 <w:lang w:val="es-CO"/>
               </w:rPr>
-              <w:t>144874</w:t>
+              <w:t>223165</w:t>
             </w:r>
           </w:p>
         </w:tc>
@@ -2760,7 +2517,7 @@
                 <w:szCs w:val="22"/>
                 <w:lang w:val="es-CO"/>
               </w:rPr>
-              <w:t>402</w:t>
+              <w:t>403</w:t>
             </w:r>
             <w:r>
               <w:rPr>
@@ -2796,7 +2553,6 @@
                 <w:lang w:val="es-CO"/>
               </w:rPr>
             </w:pPr>
-            <w:proofErr w:type="spellStart"/>
             <w:r>
               <w:rPr>
                 <w:rFonts w:ascii="Arial" w:hAnsi="Arial" w:cs="Arial"/>
@@ -2806,7 +2562,6 @@
               </w:rPr>
               <w:t>csv</w:t>
             </w:r>
-            <w:proofErr w:type="spellEnd"/>
           </w:p>
         </w:tc>
         <w:tc>
@@ -2829,7 +2584,7 @@
                 <w:szCs w:val="22"/>
                 <w:lang w:val="es-CO"/>
               </w:rPr>
-              <w:t>43,7</w:t>
+              <w:t>57,9</w:t>
             </w:r>
           </w:p>
         </w:tc>
@@ -2853,7 +2608,7 @@
                 <w:szCs w:val="22"/>
                 <w:lang w:val="es-CO"/>
               </w:rPr>
-              <w:t>223165</w:t>
+              <w:t>301688</w:t>
             </w:r>
           </w:p>
         </w:tc>
@@ -2888,7 +2643,7 @@
                 <w:szCs w:val="22"/>
                 <w:lang w:val="es-CO"/>
               </w:rPr>
-              <w:t>403</w:t>
+              <w:t>404</w:t>
             </w:r>
             <w:r>
               <w:rPr>
@@ -2924,7 +2679,6 @@
                 <w:lang w:val="es-CO"/>
               </w:rPr>
             </w:pPr>
-            <w:proofErr w:type="spellStart"/>
             <w:r>
               <w:rPr>
                 <w:rFonts w:ascii="Arial" w:hAnsi="Arial" w:cs="Arial"/>
@@ -2934,7 +2688,6 @@
               </w:rPr>
               <w:t>csv</w:t>
             </w:r>
-            <w:proofErr w:type="spellEnd"/>
           </w:p>
         </w:tc>
         <w:tc>
@@ -2957,7 +2710,7 @@
                 <w:szCs w:val="22"/>
                 <w:lang w:val="es-CO"/>
               </w:rPr>
-              <w:t>57,9</w:t>
+              <w:t>78,3</w:t>
             </w:r>
           </w:p>
         </w:tc>
@@ -2981,7 +2734,7 @@
                 <w:szCs w:val="22"/>
                 <w:lang w:val="es-CO"/>
               </w:rPr>
-              <w:t>301688</w:t>
+              <w:t>415026</w:t>
             </w:r>
           </w:p>
         </w:tc>
@@ -3016,7 +2769,7 @@
                 <w:szCs w:val="22"/>
                 <w:lang w:val="es-CO"/>
               </w:rPr>
-              <w:t>404</w:t>
+              <w:t>405</w:t>
             </w:r>
             <w:r>
               <w:rPr>
@@ -3052,7 +2805,6 @@
                 <w:lang w:val="es-CO"/>
               </w:rPr>
             </w:pPr>
-            <w:proofErr w:type="spellStart"/>
             <w:r>
               <w:rPr>
                 <w:rFonts w:ascii="Arial" w:hAnsi="Arial" w:cs="Arial"/>
@@ -3062,7 +2814,6 @@
               </w:rPr>
               <w:t>csv</w:t>
             </w:r>
-            <w:proofErr w:type="spellEnd"/>
           </w:p>
         </w:tc>
         <w:tc>
@@ -3085,7 +2836,7 @@
                 <w:szCs w:val="22"/>
                 <w:lang w:val="es-CO"/>
               </w:rPr>
-              <w:t>78,3</w:t>
+              <w:t>115</w:t>
             </w:r>
           </w:p>
         </w:tc>
@@ -3109,7 +2860,7 @@
                 <w:szCs w:val="22"/>
                 <w:lang w:val="es-CO"/>
               </w:rPr>
-              <w:t>415026</w:t>
+              <w:t>609494</w:t>
             </w:r>
           </w:p>
         </w:tc>
@@ -3135,36 +2886,8 @@
                 <w:szCs w:val="22"/>
                 <w:lang w:val="es-CO"/>
               </w:rPr>
-              <w:t>202</w:t>
-            </w:r>
-            <w:r>
-              <w:rPr>
-                <w:rFonts w:ascii="Arial" w:hAnsi="Arial" w:cs="Arial"/>
-                <w:sz w:val="22"/>
-                <w:szCs w:val="22"/>
-                <w:lang w:val="es-CO"/>
-              </w:rPr>
-              <w:t>405</w:t>
-            </w:r>
-            <w:r>
-              <w:rPr>
-                <w:rFonts w:ascii="Arial" w:hAnsi="Arial" w:cs="Arial"/>
-                <w:sz w:val="22"/>
-                <w:szCs w:val="22"/>
-                <w:lang w:val="es-CO"/>
-              </w:rPr>
-              <w:t>-divvy-tripdata.csv</w:t>
-            </w:r>
-          </w:p>
-          <w:p>
-            <w:pPr>
-              <w:rPr>
-                <w:rFonts w:ascii="Arial" w:hAnsi="Arial" w:cs="Arial"/>
-                <w:sz w:val="22"/>
-                <w:szCs w:val="22"/>
-                <w:lang w:val="es-CO"/>
-              </w:rPr>
-            </w:pPr>
+              <w:t>Total</w:t>
+            </w:r>
           </w:p>
         </w:tc>
         <w:tc>
@@ -3180,17 +2903,6 @@
                 <w:lang w:val="es-CO"/>
               </w:rPr>
             </w:pPr>
-            <w:proofErr w:type="spellStart"/>
-            <w:r>
-              <w:rPr>
-                <w:rFonts w:ascii="Arial" w:hAnsi="Arial" w:cs="Arial"/>
-                <w:sz w:val="22"/>
-                <w:szCs w:val="22"/>
-                <w:lang w:val="es-CO"/>
-              </w:rPr>
-              <w:t>csv</w:t>
-            </w:r>
-            <w:proofErr w:type="spellEnd"/>
           </w:p>
         </w:tc>
         <w:tc>
@@ -3206,15 +2918,6 @@
                 <w:lang w:val="es-CO"/>
               </w:rPr>
             </w:pPr>
-            <w:r>
-              <w:rPr>
-                <w:rFonts w:ascii="Arial" w:hAnsi="Arial" w:cs="Arial"/>
-                <w:sz w:val="22"/>
-                <w:szCs w:val="22"/>
-                <w:lang w:val="es-CO"/>
-              </w:rPr>
-              <w:t>115</w:t>
-            </w:r>
           </w:p>
         </w:tc>
         <w:tc>
@@ -3237,87 +2940,7 @@
                 <w:szCs w:val="22"/>
                 <w:lang w:val="es-CO"/>
               </w:rPr>
-              <w:t>609494</w:t>
-            </w:r>
-          </w:p>
-        </w:tc>
-      </w:tr>
-      <w:tr>
-        <w:tc>
-          <w:tcPr>
-            <w:tcW w:w="2137" w:type="dxa"/>
-          </w:tcPr>
-          <w:p>
-            <w:pPr>
-              <w:rPr>
-                <w:rFonts w:ascii="Arial" w:hAnsi="Arial" w:cs="Arial"/>
-                <w:sz w:val="22"/>
-                <w:szCs w:val="22"/>
-                <w:lang w:val="es-CO"/>
-              </w:rPr>
-            </w:pPr>
-            <w:r>
-              <w:rPr>
-                <w:rFonts w:ascii="Arial" w:hAnsi="Arial" w:cs="Arial"/>
-                <w:sz w:val="22"/>
-                <w:szCs w:val="22"/>
-                <w:lang w:val="es-CO"/>
-              </w:rPr>
-              <w:t>Total</w:t>
-            </w:r>
-          </w:p>
-        </w:tc>
-        <w:tc>
-          <w:tcPr>
-            <w:tcW w:w="2131" w:type="dxa"/>
-          </w:tcPr>
-          <w:p>
-            <w:pPr>
-              <w:rPr>
-                <w:rFonts w:ascii="Arial" w:hAnsi="Arial" w:cs="Arial"/>
-                <w:sz w:val="22"/>
-                <w:szCs w:val="22"/>
-                <w:lang w:val="es-CO"/>
-              </w:rPr>
-            </w:pPr>
-          </w:p>
-        </w:tc>
-        <w:tc>
-          <w:tcPr>
-            <w:tcW w:w="2113" w:type="dxa"/>
-          </w:tcPr>
-          <w:p>
-            <w:pPr>
-              <w:rPr>
-                <w:rFonts w:ascii="Arial" w:hAnsi="Arial" w:cs="Arial"/>
-                <w:sz w:val="22"/>
-                <w:szCs w:val="22"/>
-                <w:lang w:val="es-CO"/>
-              </w:rPr>
-            </w:pPr>
-          </w:p>
-        </w:tc>
-        <w:tc>
-          <w:tcPr>
-            <w:tcW w:w="2087" w:type="dxa"/>
-          </w:tcPr>
-          <w:p>
-            <w:pPr>
-              <w:rPr>
-                <w:rFonts w:ascii="Arial" w:hAnsi="Arial" w:cs="Arial"/>
-                <w:sz w:val="22"/>
-                <w:szCs w:val="22"/>
-                <w:lang w:val="es-CO"/>
-              </w:rPr>
-            </w:pPr>
-            <w:r>
-              <w:rPr>
-                <w:rFonts w:ascii="Arial" w:hAnsi="Arial" w:cs="Arial"/>
-                <w:sz w:val="22"/>
-                <w:szCs w:val="22"/>
-                <w:lang w:val="es-CO"/>
-              </w:rPr>
-              <w:t>6348118</w:t>
+              <w:t>5743290</w:t>
             </w:r>
           </w:p>
         </w:tc>
@@ -3384,7 +3007,6 @@
         </w:rPr>
         <w:t xml:space="preserve">Los datos preparados se almacenarán en la ruta </w:t>
       </w:r>
-      <w:proofErr w:type="spellStart"/>
       <w:r>
         <w:rPr>
           <w:rFonts w:ascii="Arial" w:hAnsi="Arial" w:cs="Arial"/>
@@ -3394,79 +3016,26 @@
           <w:szCs w:val="22"/>
           <w:lang w:val="es-CO"/>
         </w:rPr>
-        <w:t>Capstone</w:t>
-      </w:r>
-      <w:proofErr w:type="spellEnd"/>
-      <w:r>
-        <w:rPr>
-          <w:rFonts w:ascii="Arial" w:hAnsi="Arial" w:cs="Arial"/>
-          <w:i/>
-          <w:iCs/>
-          <w:sz w:val="22"/>
-          <w:szCs w:val="22"/>
-          <w:lang w:val="es-CO"/>
-        </w:rPr>
-        <w:t xml:space="preserve"> Project/Data/Preparados</w:t>
-      </w:r>
-    </w:p>
-    <w:p>
-      <w:pPr>
-        <w:rPr>
-          <w:rFonts w:ascii="Arial" w:hAnsi="Arial" w:cs="Arial"/>
-          <w:sz w:val="22"/>
-          <w:szCs w:val="22"/>
-          <w:lang w:val="es-CO"/>
-        </w:rPr>
-      </w:pPr>
-      <w:r>
-        <w:rPr>
-          <w:rFonts w:ascii="Arial" w:hAnsi="Arial" w:cs="Arial"/>
-          <w:sz w:val="22"/>
-          <w:szCs w:val="22"/>
-          <w:lang w:val="es-CO"/>
-        </w:rPr>
-        <w:lastRenderedPageBreak/>
-        <w:t xml:space="preserve">Sobre cada uno de los archivos, se ordenarán los datos por los campos </w:t>
-      </w:r>
-      <w:proofErr w:type="spellStart"/>
-      <w:r>
-        <w:rPr>
-          <w:rFonts w:ascii="Arial" w:hAnsi="Arial" w:cs="Arial"/>
-          <w:sz w:val="22"/>
-          <w:szCs w:val="22"/>
-          <w:lang w:val="es-CO"/>
-        </w:rPr>
-        <w:t>member_casual</w:t>
-      </w:r>
-      <w:proofErr w:type="spellEnd"/>
-      <w:r>
-        <w:rPr>
-          <w:rFonts w:ascii="Arial" w:hAnsi="Arial" w:cs="Arial"/>
-          <w:sz w:val="22"/>
-          <w:szCs w:val="22"/>
-          <w:lang w:val="es-CO"/>
-        </w:rPr>
-        <w:t xml:space="preserve"> de manera ascendente y </w:t>
-      </w:r>
-      <w:proofErr w:type="spellStart"/>
-      <w:r>
-        <w:rPr>
-          <w:rFonts w:ascii="Arial" w:hAnsi="Arial" w:cs="Arial"/>
-          <w:sz w:val="22"/>
-          <w:szCs w:val="22"/>
-          <w:lang w:val="es-CO"/>
-        </w:rPr>
-        <w:t>sarted_at</w:t>
-      </w:r>
-      <w:proofErr w:type="spellEnd"/>
-      <w:r>
-        <w:rPr>
-          <w:rFonts w:ascii="Arial" w:hAnsi="Arial" w:cs="Arial"/>
-          <w:sz w:val="22"/>
-          <w:szCs w:val="22"/>
-          <w:lang w:val="es-CO"/>
-        </w:rPr>
-        <w:t xml:space="preserve"> de manera ascendente, luego se filtrarán </w:t>
+        <w:t>Capstone Project/Data/Preparados</w:t>
+      </w:r>
+    </w:p>
+    <w:p>
+      <w:pPr>
+        <w:rPr>
+          <w:rFonts w:ascii="Arial" w:hAnsi="Arial" w:cs="Arial"/>
+          <w:sz w:val="22"/>
+          <w:szCs w:val="22"/>
+          <w:lang w:val="es-CO"/>
+        </w:rPr>
+      </w:pPr>
+      <w:r>
+        <w:rPr>
+          <w:rFonts w:ascii="Arial" w:hAnsi="Arial" w:cs="Arial"/>
+          <w:sz w:val="22"/>
+          <w:szCs w:val="22"/>
+          <w:lang w:val="es-CO"/>
+        </w:rPr>
+        <w:t xml:space="preserve">Sobre cada uno de los archivos, se ordenarán los datos por los campos member_casual de manera ascendente y sarted_at de manera ascendente, luego se filtrarán </w:t>
       </w:r>
       <w:r>
         <w:rPr>
@@ -3484,47 +3053,7 @@
           <w:szCs w:val="22"/>
           <w:lang w:val="es-CO"/>
         </w:rPr>
-        <w:t xml:space="preserve"> que no tengan fechas de inicio o fin de viaje (</w:t>
-      </w:r>
-      <w:proofErr w:type="spellStart"/>
-      <w:r>
-        <w:rPr>
-          <w:rFonts w:ascii="Arial" w:hAnsi="Arial" w:cs="Arial"/>
-          <w:sz w:val="22"/>
-          <w:szCs w:val="22"/>
-          <w:lang w:val="es-CO"/>
-        </w:rPr>
-        <w:t>started_at</w:t>
-      </w:r>
-      <w:proofErr w:type="spellEnd"/>
-      <w:r>
-        <w:rPr>
-          <w:rFonts w:ascii="Arial" w:hAnsi="Arial" w:cs="Arial"/>
-          <w:sz w:val="22"/>
-          <w:szCs w:val="22"/>
-          <w:lang w:val="es-CO"/>
-        </w:rPr>
-        <w:t xml:space="preserve"> y </w:t>
-      </w:r>
-      <w:proofErr w:type="spellStart"/>
-      <w:r>
-        <w:rPr>
-          <w:rFonts w:ascii="Arial" w:hAnsi="Arial" w:cs="Arial"/>
-          <w:sz w:val="22"/>
-          <w:szCs w:val="22"/>
-          <w:lang w:val="es-CO"/>
-        </w:rPr>
-        <w:t>ended_at</w:t>
-      </w:r>
-      <w:proofErr w:type="spellEnd"/>
-      <w:r>
-        <w:rPr>
-          <w:rFonts w:ascii="Arial" w:hAnsi="Arial" w:cs="Arial"/>
-          <w:sz w:val="22"/>
-          <w:szCs w:val="22"/>
-          <w:lang w:val="es-CO"/>
-        </w:rPr>
-        <w:t xml:space="preserve"> respectivamente),</w:t>
+        <w:t xml:space="preserve"> que no tengan fechas de inicio o fin de viaje (started_at y ended_at respectivamente),</w:t>
       </w:r>
       <w:r>
         <w:rPr>
@@ -3551,27 +3080,7 @@
           <w:szCs w:val="22"/>
           <w:lang w:val="es-CO"/>
         </w:rPr>
-        <w:t xml:space="preserve"> que no tengan </w:t>
-      </w:r>
-      <w:proofErr w:type="spellStart"/>
-      <w:r>
-        <w:rPr>
-          <w:rFonts w:ascii="Arial" w:hAnsi="Arial" w:cs="Arial"/>
-          <w:sz w:val="22"/>
-          <w:szCs w:val="22"/>
-          <w:lang w:val="es-CO"/>
-        </w:rPr>
-        <w:t>member_casual</w:t>
-      </w:r>
-      <w:proofErr w:type="spellEnd"/>
-      <w:r>
-        <w:rPr>
-          <w:rFonts w:ascii="Arial" w:hAnsi="Arial" w:cs="Arial"/>
-          <w:sz w:val="22"/>
-          <w:szCs w:val="22"/>
-          <w:lang w:val="es-CO"/>
-        </w:rPr>
-        <w:t>.</w:t>
+        <w:t xml:space="preserve"> que no tengan member_casual.</w:t>
       </w:r>
     </w:p>
     <w:p>

</xml_diff>